<commit_message>
replacing the old; let's see if it works
</commit_message>
<xml_diff>
--- a/summaries/paper_review_template.docx
+++ b/summaries/paper_review_template.docx
@@ -1134,315 +1134,150 @@
     </w:p>
     <w:p>
       <w:pPr>
-        <w:pStyle w:val="Normal"/>
-        <w:spacing w:lineRule="auto" w:line="240" w:before="0" w:after="0"/>
-        <w:rPr>
-          <w:rFonts w:ascii="Calibri" w:hAnsi="Calibri"/>
-          <w:sz w:val="20"/>
-          <w:szCs w:val="20"/>
-        </w:rPr>
-      </w:pPr>
-      <w:r>
-        <w:rPr>
-          <w:b w:val="false"/>
-          <w:bCs w:val="false"/>
-          <w:i/>
-          <w:iCs/>
-          <w:sz w:val="20"/>
-          <w:szCs w:val="20"/>
-        </w:rPr>
+        <w:pStyle w:val="Quotations"/>
+        <w:rPr/>
+      </w:pPr>
+      <w:r>
+        <w:rPr/>
         <w:t>@incollection{kull_beyond_2019,</w:t>
       </w:r>
     </w:p>
     <w:p>
       <w:pPr>
-        <w:pStyle w:val="Normal"/>
-        <w:spacing w:lineRule="auto" w:line="240" w:before="0" w:after="0"/>
-        <w:rPr>
-          <w:rFonts w:ascii="Calibri" w:hAnsi="Calibri"/>
-          <w:sz w:val="20"/>
-          <w:szCs w:val="20"/>
-        </w:rPr>
-      </w:pPr>
-      <w:r>
-        <w:rPr>
-          <w:b w:val="false"/>
-          <w:bCs w:val="false"/>
-          <w:i/>
-          <w:iCs/>
-          <w:sz w:val="20"/>
-          <w:szCs w:val="20"/>
-        </w:rPr>
+        <w:pStyle w:val="Quotations"/>
+        <w:rPr/>
+      </w:pPr>
+      <w:r>
+        <w:rPr/>
         <w:tab/>
         <w:t>title = {Beyond temperature scaling: {Obtaining} well-calibrated multi-class probabilities with {Dirichlet} calibration},</w:t>
       </w:r>
     </w:p>
     <w:p>
       <w:pPr>
-        <w:pStyle w:val="Normal"/>
-        <w:spacing w:lineRule="auto" w:line="240" w:before="0" w:after="0"/>
-        <w:rPr>
-          <w:rFonts w:ascii="Calibri" w:hAnsi="Calibri"/>
-          <w:sz w:val="20"/>
-          <w:szCs w:val="20"/>
-        </w:rPr>
-      </w:pPr>
-      <w:r>
-        <w:rPr>
-          <w:b w:val="false"/>
-          <w:bCs w:val="false"/>
-          <w:i/>
-          <w:iCs/>
-          <w:sz w:val="20"/>
-          <w:szCs w:val="20"/>
-        </w:rPr>
+        <w:pStyle w:val="Quotations"/>
+        <w:rPr/>
+      </w:pPr>
+      <w:r>
+        <w:rPr/>
         <w:tab/>
         <w:t>shorttitle = {Beyond temperature scaling},</w:t>
       </w:r>
     </w:p>
     <w:p>
       <w:pPr>
-        <w:pStyle w:val="Normal"/>
-        <w:spacing w:lineRule="auto" w:line="240" w:before="0" w:after="0"/>
-        <w:rPr>
-          <w:rFonts w:ascii="Calibri" w:hAnsi="Calibri"/>
-          <w:sz w:val="20"/>
-          <w:szCs w:val="20"/>
-        </w:rPr>
-      </w:pPr>
-      <w:r>
-        <w:rPr>
-          <w:b w:val="false"/>
-          <w:bCs w:val="false"/>
-          <w:i/>
-          <w:iCs/>
-          <w:sz w:val="20"/>
-          <w:szCs w:val="20"/>
-        </w:rPr>
+        <w:pStyle w:val="Quotations"/>
+        <w:rPr/>
+      </w:pPr>
+      <w:r>
+        <w:rPr/>
         <w:tab/>
         <w:t>url = {http://papers.nips.cc/paper/9397-beyond-temperature-scaling-obtaining-well-calibrated-multi-class-probabilities-with-dirichlet-calibration.pdf},</w:t>
       </w:r>
     </w:p>
     <w:p>
       <w:pPr>
-        <w:pStyle w:val="Normal"/>
-        <w:spacing w:lineRule="auto" w:line="240" w:before="0" w:after="0"/>
-        <w:rPr>
-          <w:rFonts w:ascii="Calibri" w:hAnsi="Calibri"/>
-          <w:sz w:val="20"/>
-          <w:szCs w:val="20"/>
-        </w:rPr>
-      </w:pPr>
-      <w:r>
-        <w:rPr>
-          <w:b w:val="false"/>
-          <w:bCs w:val="false"/>
-          <w:i/>
-          <w:iCs/>
-          <w:sz w:val="20"/>
-          <w:szCs w:val="20"/>
-        </w:rPr>
+        <w:pStyle w:val="Quotations"/>
+        <w:rPr/>
+      </w:pPr>
+      <w:r>
+        <w:rPr/>
         <w:tab/>
         <w:t>urldate = {2020-06-16},</w:t>
       </w:r>
     </w:p>
     <w:p>
       <w:pPr>
-        <w:pStyle w:val="Normal"/>
-        <w:spacing w:lineRule="auto" w:line="240" w:before="0" w:after="0"/>
-        <w:rPr>
-          <w:rFonts w:ascii="Calibri" w:hAnsi="Calibri"/>
-          <w:sz w:val="20"/>
-          <w:szCs w:val="20"/>
-        </w:rPr>
-      </w:pPr>
-      <w:r>
-        <w:rPr>
-          <w:b w:val="false"/>
-          <w:bCs w:val="false"/>
-          <w:i/>
-          <w:iCs/>
-          <w:sz w:val="20"/>
-          <w:szCs w:val="20"/>
-        </w:rPr>
+        <w:pStyle w:val="Quotations"/>
+        <w:rPr/>
+      </w:pPr>
+      <w:r>
+        <w:rPr/>
         <w:tab/>
         <w:t>booktitle = {Advances in {Neural} {Information} {Processing} {Systems} 32},</w:t>
       </w:r>
     </w:p>
     <w:p>
       <w:pPr>
-        <w:pStyle w:val="Normal"/>
-        <w:spacing w:lineRule="auto" w:line="240" w:before="0" w:after="0"/>
-        <w:rPr>
-          <w:rFonts w:ascii="Calibri" w:hAnsi="Calibri"/>
-          <w:sz w:val="20"/>
-          <w:szCs w:val="20"/>
-        </w:rPr>
-      </w:pPr>
-      <w:r>
-        <w:rPr>
-          <w:b w:val="false"/>
-          <w:bCs w:val="false"/>
-          <w:i/>
-          <w:iCs/>
-          <w:sz w:val="20"/>
-          <w:szCs w:val="20"/>
-        </w:rPr>
+        <w:pStyle w:val="Quotations"/>
+        <w:rPr/>
+      </w:pPr>
+      <w:r>
+        <w:rPr/>
         <w:tab/>
         <w:t>publisher = {Curran Associates, Inc.},</w:t>
       </w:r>
     </w:p>
     <w:p>
       <w:pPr>
-        <w:pStyle w:val="Normal"/>
-        <w:spacing w:lineRule="auto" w:line="240" w:before="0" w:after="0"/>
-        <w:rPr>
-          <w:rFonts w:ascii="Calibri" w:hAnsi="Calibri"/>
-          <w:sz w:val="20"/>
-          <w:szCs w:val="20"/>
-        </w:rPr>
-      </w:pPr>
-      <w:r>
-        <w:rPr>
-          <w:b w:val="false"/>
-          <w:bCs w:val="false"/>
-          <w:i/>
-          <w:iCs/>
-          <w:sz w:val="20"/>
-          <w:szCs w:val="20"/>
-        </w:rPr>
+        <w:pStyle w:val="Quotations"/>
+        <w:rPr/>
+      </w:pPr>
+      <w:r>
+        <w:rPr/>
         <w:tab/>
         <w:t>author = {Kull, Meelis and Perello Nieto, Miquel and Kängsepp, Markus and Silva Filho, Telmo and Song, Hao and Flach, Peter},</w:t>
       </w:r>
     </w:p>
     <w:p>
       <w:pPr>
-        <w:pStyle w:val="Normal"/>
-        <w:spacing w:lineRule="auto" w:line="240" w:before="0" w:after="0"/>
-        <w:rPr>
-          <w:rFonts w:ascii="Calibri" w:hAnsi="Calibri"/>
-          <w:sz w:val="20"/>
-          <w:szCs w:val="20"/>
-        </w:rPr>
-      </w:pPr>
-      <w:r>
-        <w:rPr>
-          <w:b w:val="false"/>
-          <w:bCs w:val="false"/>
-          <w:i/>
-          <w:iCs/>
-          <w:sz w:val="20"/>
-          <w:szCs w:val="20"/>
-        </w:rPr>
+        <w:pStyle w:val="Quotations"/>
+        <w:rPr/>
+      </w:pPr>
+      <w:r>
+        <w:rPr/>
         <w:tab/>
         <w:t>editor = {Wallach, H. and Larochelle, H. and Beygelzimer, A. and Alché-Buc, F. d{\textbackslash}textquotesingle and Fox, E. and Garnett, R.},</w:t>
       </w:r>
     </w:p>
     <w:p>
       <w:pPr>
-        <w:pStyle w:val="Normal"/>
-        <w:spacing w:lineRule="auto" w:line="240" w:before="0" w:after="0"/>
-        <w:rPr>
-          <w:rFonts w:ascii="Calibri" w:hAnsi="Calibri"/>
-          <w:sz w:val="20"/>
-          <w:szCs w:val="20"/>
-        </w:rPr>
-      </w:pPr>
-      <w:r>
-        <w:rPr>
-          <w:b w:val="false"/>
-          <w:bCs w:val="false"/>
-          <w:i/>
-          <w:iCs/>
-          <w:sz w:val="20"/>
-          <w:szCs w:val="20"/>
-        </w:rPr>
+        <w:pStyle w:val="Quotations"/>
+        <w:rPr/>
+      </w:pPr>
+      <w:r>
+        <w:rPr/>
         <w:tab/>
         <w:t>year = {2019},</w:t>
       </w:r>
     </w:p>
     <w:p>
       <w:pPr>
-        <w:pStyle w:val="Normal"/>
-        <w:spacing w:lineRule="auto" w:line="240" w:before="0" w:after="0"/>
-        <w:rPr>
-          <w:rFonts w:ascii="Calibri" w:hAnsi="Calibri"/>
-          <w:sz w:val="20"/>
-          <w:szCs w:val="20"/>
-        </w:rPr>
-      </w:pPr>
-      <w:r>
-        <w:rPr>
-          <w:b w:val="false"/>
-          <w:bCs w:val="false"/>
-          <w:i/>
-          <w:iCs/>
-          <w:sz w:val="20"/>
-          <w:szCs w:val="20"/>
-        </w:rPr>
+        <w:pStyle w:val="Quotations"/>
+        <w:rPr/>
+      </w:pPr>
+      <w:r>
+        <w:rPr/>
         <w:tab/>
         <w:t>pages = {12316--12326}</w:t>
       </w:r>
     </w:p>
     <w:p>
       <w:pPr>
-        <w:pStyle w:val="Normal"/>
-        <w:spacing w:lineRule="auto" w:line="240" w:before="0" w:after="0"/>
-        <w:rPr>
-          <w:rFonts w:ascii="Calibri" w:hAnsi="Calibri"/>
-          <w:sz w:val="20"/>
-          <w:szCs w:val="20"/>
-        </w:rPr>
-      </w:pPr>
-      <w:r>
-        <w:rPr>
-          <w:b w:val="false"/>
-          <w:bCs w:val="false"/>
-          <w:i/>
-          <w:iCs/>
-          <w:sz w:val="20"/>
-          <w:szCs w:val="20"/>
-        </w:rPr>
+        <w:pStyle w:val="Quotations"/>
+        <w:rPr/>
+      </w:pPr>
+      <w:r>
+        <w:rPr/>
         <w:t>}</w:t>
       </w:r>
     </w:p>
     <w:p>
       <w:pPr>
-        <w:pStyle w:val="Normal"/>
-        <w:spacing w:lineRule="auto" w:line="240" w:before="0" w:after="160"/>
-        <w:rPr>
-          <w:rFonts w:ascii="Calibri" w:hAnsi="Calibri"/>
-          <w:b/>
-          <w:b/>
-          <w:bCs/>
-          <w:sz w:val="24"/>
-          <w:szCs w:val="24"/>
-        </w:rPr>
-      </w:pPr>
-      <w:r>
-        <w:rPr>
-          <w:b/>
-          <w:bCs/>
-          <w:sz w:val="24"/>
-          <w:szCs w:val="24"/>
-        </w:rPr>
-      </w:r>
-    </w:p>
-    <w:p>
-      <w:pPr>
-        <w:pStyle w:val="Normal"/>
-        <w:spacing w:lineRule="auto" w:line="240" w:before="0" w:after="160"/>
-        <w:rPr>
-          <w:rFonts w:ascii="Calibri" w:hAnsi="Calibri"/>
-          <w:sz w:val="24"/>
-          <w:szCs w:val="24"/>
-        </w:rPr>
-      </w:pPr>
-      <w:r>
-        <w:rPr>
-          <w:sz w:val="24"/>
-          <w:szCs w:val="24"/>
-        </w:rPr>
+        <w:pStyle w:val="Quotations"/>
+        <w:rPr/>
+      </w:pPr>
+      <w:r>
+        <w:rPr/>
+      </w:r>
+    </w:p>
+    <w:p>
+      <w:pPr>
+        <w:pStyle w:val="Quotations"/>
+        <w:rPr/>
+      </w:pPr>
+      <w:r>
+        <w:rPr/>
       </w:r>
     </w:p>
     <w:p>
@@ -2473,6 +2308,16 @@
       <w:rFonts w:cs="FreeSans"/>
     </w:rPr>
   </w:style>
+  <w:style w:type="paragraph" w:styleId="Quotations">
+    <w:name w:val="Quotations"/>
+    <w:basedOn w:val="Normal"/>
+    <w:qFormat/>
+    <w:pPr>
+      <w:spacing w:before="0" w:after="283"/>
+      <w:ind w:left="567" w:right="567" w:hanging="0"/>
+    </w:pPr>
+    <w:rPr/>
+  </w:style>
   <w:style w:type="numbering" w:styleId="NoList" w:default="1">
     <w:name w:val="No List"/>
     <w:uiPriority w:val="99"/>

</xml_diff>